<commit_message>
pushing new skill java
</commit_message>
<xml_diff>
--- a/NaveenResume.docx
+++ b/NaveenResume.docx
@@ -259,7 +259,7 @@
         <w:ind w:left="734" w:hanging="360"/>
         <w:rPr>
           <w:rFonts w:ascii="Times New Roman" w:eastAsia="Times New Roman" w:hAnsi="Times New Roman" w:cs="Times New Roman"/>
-          <w:color w:val="000000"/>
+          <w:color w:val="000000" w:themeColor="text1"/>
           <w:sz w:val="28"/>
           <w:szCs w:val="28"/>
         </w:rPr>
@@ -287,28 +287,11 @@
           <w:rPr>
             <w:rStyle w:val="Hyperlink"/>
             <w:rFonts w:ascii="Times New Roman" w:eastAsia="Times New Roman" w:hAnsi="Times New Roman" w:cs="Times New Roman"/>
+            <w:color w:val="000000" w:themeColor="text1"/>
             <w:sz w:val="28"/>
             <w:szCs w:val="28"/>
           </w:rPr>
-          <w:t>h</w:t>
-        </w:r>
-        <w:r>
-          <w:rPr>
-            <w:rStyle w:val="Hyperlink"/>
-            <w:rFonts w:ascii="Times New Roman" w:eastAsia="Times New Roman" w:hAnsi="Times New Roman" w:cs="Times New Roman"/>
-            <w:sz w:val="28"/>
-            <w:szCs w:val="28"/>
-          </w:rPr>
-          <w:t>t</w:t>
-        </w:r>
-        <w:r>
-          <w:rPr>
-            <w:rStyle w:val="Hyperlink"/>
-            <w:rFonts w:ascii="Times New Roman" w:eastAsia="Times New Roman" w:hAnsi="Times New Roman" w:cs="Times New Roman"/>
-            <w:sz w:val="28"/>
-            <w:szCs w:val="28"/>
-          </w:rPr>
-          <w:t xml:space="preserve">tps://naveendoddi.github.io/portFolio </w:t>
+          <w:t xml:space="preserve">https://naveendoddi.github.io/portFolio </w:t>
         </w:r>
       </w:hyperlink>
     </w:p>
@@ -732,7 +715,16 @@
           <w:sz w:val="28"/>
           <w:szCs w:val="28"/>
         </w:rPr>
-        <w:t>: JavaScript, Python, C</w:t>
+        <w:t>: JavaScript, Python,</w:t>
+      </w:r>
+      <w:r>
+        <w:rPr>
+          <w:rFonts w:ascii="Times New Roman" w:eastAsia="Times New Roman" w:hAnsi="Times New Roman" w:cs="Times New Roman"/>
+          <w:color w:val="000000"/>
+          <w:sz w:val="28"/>
+          <w:szCs w:val="28"/>
+        </w:rPr>
+        <w:t xml:space="preserve"> Java(basics)</w:t>
       </w:r>
     </w:p>
     <w:p>
@@ -1149,25 +1141,7 @@
             <w:sz w:val="28"/>
             <w:szCs w:val="28"/>
           </w:rPr>
-          <w:t>https://naveendoddi.github.io/</w:t>
-        </w:r>
-        <w:r>
-          <w:rPr>
-            <w:rStyle w:val="Hyperlink"/>
-            <w:rFonts w:ascii="Times New Roman" w:eastAsia="Times New Roman" w:hAnsi="Times New Roman" w:cs="Times New Roman"/>
-            <w:sz w:val="28"/>
-            <w:szCs w:val="28"/>
-          </w:rPr>
-          <w:t>GitHub_2.O</w:t>
-        </w:r>
-        <w:r>
-          <w:rPr>
-            <w:rStyle w:val="Hyperlink"/>
-            <w:rFonts w:ascii="Times New Roman" w:eastAsia="Times New Roman" w:hAnsi="Times New Roman" w:cs="Times New Roman"/>
-            <w:sz w:val="28"/>
-            <w:szCs w:val="28"/>
-          </w:rPr>
-          <w:t xml:space="preserve"> </w:t>
+          <w:t xml:space="preserve">https://naveendoddi.github.io/GitHub_2.O </w:t>
         </w:r>
       </w:hyperlink>
     </w:p>
@@ -1329,27 +1303,7 @@
           <w:sz w:val="28"/>
           <w:szCs w:val="28"/>
         </w:rPr>
-        <w:t xml:space="preserve"> on </w:t>
-      </w:r>
-      <w:proofErr w:type="spellStart"/>
-      <w:r>
-        <w:rPr>
-          <w:rFonts w:ascii="Times New Roman" w:eastAsia="Times New Roman" w:hAnsi="Times New Roman" w:cs="Times New Roman"/>
-          <w:color w:val="000000"/>
-          <w:sz w:val="28"/>
-          <w:szCs w:val="28"/>
-        </w:rPr>
-        <w:t>HackerRank</w:t>
-      </w:r>
-      <w:proofErr w:type="spellEnd"/>
-      <w:r>
-        <w:rPr>
-          <w:rFonts w:ascii="Times New Roman" w:eastAsia="Times New Roman" w:hAnsi="Times New Roman" w:cs="Times New Roman"/>
-          <w:color w:val="000000"/>
-          <w:sz w:val="28"/>
-          <w:szCs w:val="28"/>
-        </w:rPr>
-        <w:t>.</w:t>
+        <w:t xml:space="preserve"> on HackerRank.</w:t>
       </w:r>
     </w:p>
     <w:p>
@@ -2251,6 +2205,7 @@
   <w:style w:type="character" w:default="1" w:styleId="DefaultParagraphFont">
     <w:name w:val="Default Paragraph Font"/>
     <w:uiPriority w:val="1"/>
+    <w:semiHidden/>
     <w:unhideWhenUsed/>
   </w:style>
   <w:style w:type="table" w:default="1" w:styleId="TableNormal">

</xml_diff>